<commit_message>
adicionei a parte vermelha
</commit_message>
<xml_diff>
--- a/Musica.docx
+++ b/Musica.docx
@@ -10,6 +10,75 @@
       </w:pPr>
       <w:r>
         <w:rPr>
+          <w:noProof/>
+        </w:rPr>
+        <w:drawing>
+          <wp:anchor distT="0" distB="0" distL="114300" distR="114300" simplePos="0" relativeHeight="251659264" behindDoc="1" locked="0" layoutInCell="1" allowOverlap="1" wp14:anchorId="0964850F" wp14:editId="70281939">
+            <wp:simplePos x="0" y="0"/>
+            <wp:positionH relativeFrom="column">
+              <wp:posOffset>3644265</wp:posOffset>
+            </wp:positionH>
+            <wp:positionV relativeFrom="paragraph">
+              <wp:posOffset>0</wp:posOffset>
+            </wp:positionV>
+            <wp:extent cx="3130550" cy="4070350"/>
+            <wp:effectExtent l="0" t="0" r="0" b="6350"/>
+            <wp:wrapTight wrapText="bothSides">
+              <wp:wrapPolygon edited="0">
+                <wp:start x="0" y="0"/>
+                <wp:lineTo x="0" y="21533"/>
+                <wp:lineTo x="21425" y="21533"/>
+                <wp:lineTo x="21425" y="0"/>
+                <wp:lineTo x="0" y="0"/>
+              </wp:wrapPolygon>
+            </wp:wrapTight>
+            <wp:docPr id="1070504252" name="Imagem 1" descr="Tente Outra Vez - Raul Seixas | Frases inspiracionais, Raul seixas, Frases  inpiração"/>
+            <wp:cNvGraphicFramePr>
+              <a:graphicFrameLocks xmlns:a="http://schemas.openxmlformats.org/drawingml/2006/main" noChangeAspect="1"/>
+            </wp:cNvGraphicFramePr>
+            <a:graphic xmlns:a="http://schemas.openxmlformats.org/drawingml/2006/main">
+              <a:graphicData uri="http://schemas.openxmlformats.org/drawingml/2006/picture">
+                <pic:pic xmlns:pic="http://schemas.openxmlformats.org/drawingml/2006/picture">
+                  <pic:nvPicPr>
+                    <pic:cNvPr id="0" name="Picture 1" descr="Tente Outra Vez - Raul Seixas | Frases inspiracionais, Raul seixas, Frases  inpiração"/>
+                    <pic:cNvPicPr>
+                      <a:picLocks noChangeAspect="1" noChangeArrowheads="1"/>
+                    </pic:cNvPicPr>
+                  </pic:nvPicPr>
+                  <pic:blipFill>
+                    <a:blip r:embed="rId4">
+                      <a:extLst>
+                        <a:ext uri="{28A0092B-C50C-407E-A947-70E740481C1C}">
+                          <a14:useLocalDpi xmlns:a14="http://schemas.microsoft.com/office/drawing/2010/main" val="0"/>
+                        </a:ext>
+                      </a:extLst>
+                    </a:blip>
+                    <a:srcRect/>
+                    <a:stretch>
+                      <a:fillRect/>
+                    </a:stretch>
+                  </pic:blipFill>
+                  <pic:spPr bwMode="auto">
+                    <a:xfrm>
+                      <a:off x="0" y="0"/>
+                      <a:ext cx="3130550" cy="4070350"/>
+                    </a:xfrm>
+                    <a:prstGeom prst="rect">
+                      <a:avLst/>
+                    </a:prstGeom>
+                    <a:noFill/>
+                    <a:ln>
+                      <a:noFill/>
+                    </a:ln>
+                  </pic:spPr>
+                </pic:pic>
+              </a:graphicData>
+            </a:graphic>
+          </wp:anchor>
+        </w:drawing>
+      </w:r>
+      <w:r>
+        <w:rPr>
           <w:b/>
           <w:bCs/>
           <w:color w:val="0070C0"/>
@@ -119,9 +188,70 @@
         <w:t>, há uma voz que dança, uma voz que gira bailando no ar.</w:t>
       </w:r>
     </w:p>
+    <w:p>
+      <w:pPr>
+        <w:rPr>
+          <w:color w:val="FF0000"/>
+        </w:rPr>
+      </w:pPr>
+      <w:r>
+        <w:rPr>
+          <w:b/>
+          <w:bCs/>
+          <w:color w:val="FF0000"/>
+        </w:rPr>
+        <w:t>Queira!</w:t>
+      </w:r>
+      <w:r>
+        <w:rPr>
+          <w:color w:val="FF0000"/>
+        </w:rPr>
+        <w:t xml:space="preserve"> Basta ser sincero e desejar profundo, você será capaz de sacudir o mundo.</w:t>
+      </w:r>
+    </w:p>
+    <w:p>
+      <w:pPr>
+        <w:rPr>
+          <w:color w:val="FF0000"/>
+        </w:rPr>
+      </w:pPr>
+      <w:r>
+        <w:rPr>
+          <w:color w:val="FF0000"/>
+        </w:rPr>
+        <w:t>Vai, tente outra vez e não diga que a vitória está perdida se é de batalhas que se vive a vida.</w:t>
+      </w:r>
+    </w:p>
+    <w:p>
+      <w:pPr>
+        <w:rPr>
+          <w:b/>
+          <w:bCs/>
+          <w:color w:val="FF0000"/>
+        </w:rPr>
+      </w:pPr>
+      <w:r>
+        <w:rPr>
+          <w:b/>
+          <w:bCs/>
+          <w:color w:val="FF0000"/>
+        </w:rPr>
+        <w:t>Tente outra vez!</w:t>
+      </w:r>
+      <w:r>
+        <w:t xml:space="preserve"> </w:t>
+      </w:r>
+    </w:p>
+    <w:p>
+      <w:pPr>
+        <w:rPr>
+          <w:color w:val="0070C0"/>
+        </w:rPr>
+      </w:pPr>
+    </w:p>
     <w:sectPr>
       <w:pgSz w:w="11906" w:h="16838"/>
-      <w:pgMar w:top="1417" w:right="1701" w:bottom="1417" w:left="1701" w:header="708" w:footer="708" w:gutter="0"/>
+      <w:pgMar w:top="1417" w:right="1701" w:bottom="1417" w:left="993" w:header="708" w:footer="708" w:gutter="0"/>
       <w:cols w:space="708"/>
       <w:docGrid w:linePitch="360"/>
     </w:sectPr>

</xml_diff>